<commit_message>
Updated project synopsis and added readme file
</commit_message>
<xml_diff>
--- a/AILearn/Project Synopsis-E-Learning Platform with AI Tutor.docx
+++ b/AILearn/Project Synopsis-E-Learning Platform with AI Tutor.docx
@@ -46,17 +46,7 @@
           <w:sz w:val="32"/>
           <w:szCs w:val="32"/>
         </w:rPr>
-        <w:t>AI-</w:t>
-      </w:r>
-      <w:r>
-        <w:rPr>
-          <w:b/>
-          <w:bCs/>
-          <w:color w:val="4472C4" w:themeColor="accent1"/>
-          <w:sz w:val="32"/>
-          <w:szCs w:val="32"/>
-        </w:rPr>
-        <w:t>Chatbot for Student Queries</w:t>
+        <w:t>E-Learning Platform with AI Tutor</w:t>
       </w:r>
     </w:p>
     <w:p>
@@ -480,16 +470,11 @@
           <w:numId w:val="2"/>
         </w:numPr>
       </w:pPr>
-      <w:proofErr w:type="gramStart"/>
-      <w:r>
-        <w:t xml:space="preserve">Implement </w:t>
-      </w:r>
-      <w:r>
-        <w:t> text</w:t>
-      </w:r>
-      <w:proofErr w:type="gramEnd"/>
-      <w:r>
-        <w:t xml:space="preserve"> preprocessing, tokenization, and summary generation pipelines.</w:t>
+      <w:r>
+        <w:t>Implement</w:t>
+      </w:r>
+      <w:r>
+        <w:t> text preprocessing, tokenization, and summary generation pipelines.</w:t>
       </w:r>
     </w:p>
     <w:p>

</xml_diff>